<commit_message>
summary & result update
</commit_message>
<xml_diff>
--- a/Summary and Outlook.docx
+++ b/Summary and Outlook.docx
@@ -46,19 +46,13 @@
         <w:rPr>
           <w:rFonts w:ascii="Arial" w:hAnsi="Arial" w:cs="Arial"/>
         </w:rPr>
-        <w:t xml:space="preserve"> The computation is also not that complex and therefore does not cost a lot of computation time per step which can be done in a reasonable amount of time.</w:t>
-      </w:r>
-      <w:r>
-        <w:rPr>
-          <w:rFonts w:ascii="Arial" w:hAnsi="Arial" w:cs="Arial"/>
-        </w:rPr>
-        <w:t xml:space="preserve"> </w:t>
-      </w:r>
-      <w:r>
-        <w:rPr>
-          <w:rFonts w:ascii="Arial" w:hAnsi="Arial" w:cs="Arial"/>
-        </w:rPr>
-        <w:t xml:space="preserve">Our model uses the Euler method to solve the differential equations. This could be replaced by a more accurate method like Runge Kutta but we considered Euler as precise enough. </w:t>
+        <w:t xml:space="preserve"> The computation is also not that complex and therefore does not cost a lot of computation time per step which can be done</w:t>
+      </w:r>
+      <w:r>
+        <w:rPr>
+          <w:rFonts w:ascii="Arial" w:hAnsi="Arial" w:cs="Arial"/>
+        </w:rPr>
+        <w:t xml:space="preserve"> in a reasonable amount of time</w:t>
       </w:r>
       <w:bookmarkStart w:id="0" w:name="_GoBack"/>
       <w:bookmarkEnd w:id="0"/>
@@ -66,6 +60,12 @@
         <w:rPr>
           <w:rFonts w:ascii="Arial" w:hAnsi="Arial" w:cs="Arial"/>
         </w:rPr>
+        <w:t xml:space="preserve">. </w:t>
+      </w:r>
+      <w:r>
+        <w:rPr>
+          <w:rFonts w:ascii="Arial" w:hAnsi="Arial" w:cs="Arial"/>
+        </w:rPr>
         <w:t>However, too much agents added to the simulation will slow down the computation. On the other hand too much agents make it hard to explore the behaviour of individuals.</w:t>
       </w:r>
       <w:r>
@@ -149,7 +149,21 @@
         <w:rPr>
           <w:rFonts w:ascii="Arial" w:hAnsi="Arial" w:cs="Arial"/>
         </w:rPr>
-        <w:t>andomness or noise which certainly occurs in nature could</w:t>
+        <w:t xml:space="preserve">andomness or noise which certainly </w:t>
+      </w:r>
+      <w:proofErr w:type="gramStart"/>
+      <w:r>
+        <w:rPr>
+          <w:rFonts w:ascii="Arial" w:hAnsi="Arial" w:cs="Arial"/>
+        </w:rPr>
+        <w:t>occurs</w:t>
+      </w:r>
+      <w:proofErr w:type="gramEnd"/>
+      <w:r>
+        <w:rPr>
+          <w:rFonts w:ascii="Arial" w:hAnsi="Arial" w:cs="Arial"/>
+        </w:rPr>
+        <w:t xml:space="preserve"> in nature could</w:t>
       </w:r>
       <w:r>
         <w:rPr>
@@ -237,33 +251,55 @@
         <w:rPr>
           <w:rFonts w:ascii="Arial" w:hAnsi="Arial" w:cs="Arial"/>
         </w:rPr>
-        <w:t xml:space="preserve">It is hard to analyse what behaviour of preys and what kind of shape is the best for preys attacked by a predator. Certainly the found configurations are close to the optimum since the behaviour described by the simulation is approximately the one observed in nature. If it would not be optimal then in course of time the behaviour </w:t>
-      </w:r>
+        <w:t xml:space="preserve">It is hard to analyse what behaviour of </w:t>
+      </w:r>
+      <w:proofErr w:type="spellStart"/>
+      <w:r>
+        <w:rPr>
+          <w:rFonts w:ascii="Arial" w:hAnsi="Arial" w:cs="Arial"/>
+        </w:rPr>
+        <w:t>preys</w:t>
+      </w:r>
+      <w:proofErr w:type="spellEnd"/>
+      <w:r>
+        <w:rPr>
+          <w:rFonts w:ascii="Arial" w:hAnsi="Arial" w:cs="Arial"/>
+        </w:rPr>
+        <w:t xml:space="preserve"> and what kind of shape is the best for preys attacked by a predator. Certainly the found configurations are close to the optimum since the behaviour described by the simulation is approximately the one observed in nature. If it would not be optimal then in course of time the behaviour would have been wiped out. Predator prey behaviour is </w:t>
+      </w:r>
+      <w:proofErr w:type="gramStart"/>
+      <w:r>
+        <w:rPr>
+          <w:rFonts w:ascii="Arial" w:hAnsi="Arial" w:cs="Arial"/>
+        </w:rPr>
+        <w:t>a</w:t>
+      </w:r>
+      <w:proofErr w:type="gramEnd"/>
+      <w:r>
+        <w:rPr>
+          <w:rFonts w:ascii="Arial" w:hAnsi="Arial" w:cs="Arial"/>
+        </w:rPr>
+        <w:t xml:space="preserve"> interplay between both parties. </w:t>
+      </w:r>
+    </w:p>
+    <w:p>
+      <w:pPr>
+        <w:rPr>
+          <w:rFonts w:ascii="Arial" w:hAnsi="Arial" w:cs="Arial"/>
+        </w:rPr>
+      </w:pPr>
+    </w:p>
+    <w:p>
+      <w:pPr>
+        <w:rPr>
+          <w:rFonts w:ascii="Arial" w:hAnsi="Arial" w:cs="Arial"/>
+        </w:rPr>
+      </w:pPr>
       <w:r>
         <w:rPr>
           <w:rFonts w:ascii="Arial" w:hAnsi="Arial" w:cs="Arial"/>
         </w:rPr>
         <w:lastRenderedPageBreak/>
-        <w:t xml:space="preserve">would have been wiped out. Predator prey behaviour is a interplay between both parties. </w:t>
-      </w:r>
-    </w:p>
-    <w:p>
-      <w:pPr>
-        <w:rPr>
-          <w:rFonts w:ascii="Arial" w:hAnsi="Arial" w:cs="Arial"/>
-        </w:rPr>
-      </w:pPr>
-    </w:p>
-    <w:p>
-      <w:pPr>
-        <w:rPr>
-          <w:rFonts w:ascii="Arial" w:hAnsi="Arial" w:cs="Arial"/>
-        </w:rPr>
-      </w:pPr>
-      <w:r>
-        <w:rPr>
-          <w:rFonts w:ascii="Arial" w:hAnsi="Arial" w:cs="Arial"/>
-        </w:rPr>
         <w:t>Accurate swarming models can be used in a lot of technical applications. For example for controlling unmanned vehicles for military purposes or controlling robots within the body for killing viruses or cancer. Certainly the models need to be adapted to a certain application but the model described in this paper gives a flavour of how this can be achieved.</w:t>
       </w:r>
     </w:p>
@@ -1166,7 +1202,7 @@
 </file>
 
 <file path=customXml/itemProps1.xml><?xml version="1.0" encoding="utf-8"?>
-<ds:datastoreItem xmlns:ds="http://schemas.openxmlformats.org/officeDocument/2006/customXml" ds:itemID="{0AD35AEA-0A49-4368-AC26-57BAC2A6F41E}">
+<ds:datastoreItem xmlns:ds="http://schemas.openxmlformats.org/officeDocument/2006/customXml" ds:itemID="{8373956D-0E21-450B-9954-84227BDD43A1}">
   <ds:schemaRefs>
     <ds:schemaRef ds:uri="http://schemas.openxmlformats.org/officeDocument/2006/bibliography"/>
   </ds:schemaRefs>

</xml_diff>